<commit_message>
Update JetBrains Marketplace Developer Agreement
</commit_message>
<xml_diff>
--- a/resources/jetbrains-plugin-marketplace-developer-agreement.docx
+++ b/resources/jetbrains-plugin-marketplace-developer-agreement.docx
@@ -8,7 +8,6 @@
         <w:keepNext w:val="0"/>
         <w:keepLines w:val="0"/>
         <w:spacing w:before="480" w:lineRule="auto"/>
-        <w:ind w:left="0" w:firstLine="0"/>
         <w:rPr>
           <w:b w:val="1"/>
           <w:sz w:val="46"/>
@@ -36,10 +35,19 @@
       </w:pPr>
       <w:r>
         <w:rPr>
-          <w:b w:val="1"/>
-          <w:rtl w:val="0"/>
-        </w:rPr>
-        <w:t xml:space="preserve">Version 1.1, effective as of June 4, 2020</w:t>
+          <w:rFonts w:ascii="Roboto" w:cs="Roboto" w:eastAsia="Roboto" w:hAnsi="Roboto"/>
+          <w:b w:val="1"/>
+          <w:sz w:val="23"/>
+          <w:szCs w:val="23"/>
+          <w:highlight w:val="white"/>
+          <w:rtl w:val="0"/>
+        </w:rPr>
+        <w:t xml:space="preserve">Version 1.2, effective as of September 2, 2020</w:t>
+      </w:r>
+      <w:r>
+        <w:rPr>
+          <w:rtl w:val="0"/>
+        </w:rPr>
       </w:r>
     </w:p>
     <w:p>
@@ -110,13 +118,7 @@
         <w:rPr>
           <w:rtl w:val="0"/>
         </w:rPr>
-        <w:t xml:space="preserve">1.1. </w:t>
-      </w:r>
-      <w:r>
-        <w:rPr>
-          <w:rtl w:val="0"/>
-        </w:rPr>
-        <w:t xml:space="preserve">"</w:t>
+        <w:t xml:space="preserve">1.1. "</w:t>
       </w:r>
       <w:r>
         <w:rPr>
@@ -129,31 +131,19 @@
         <w:rPr>
           <w:rtl w:val="0"/>
         </w:rPr>
-        <w:t xml:space="preserve">"</w:t>
-      </w:r>
-      <w:r>
-        <w:rPr>
-          <w:rtl w:val="0"/>
-        </w:rPr>
-        <w:t xml:space="preserve"> means JetBrains s.r.o. with its registered office at Na Hřebenech II 1718/10, Prague, 14000, Czech Republic, registered with the Commercial Register kept by the Municipal Court of Prague, Section C, file 86211, ID.Nr.: 265 02 275.</w:t>
-      </w:r>
-    </w:p>
-    <w:p>
-      <w:pPr>
-        <w:spacing w:after="200" w:before="240" w:lineRule="auto"/>
-        <w:rPr/>
-      </w:pPr>
-      <w:r>
-        <w:rPr>
-          <w:rtl w:val="0"/>
-        </w:rPr>
-        <w:t xml:space="preserve">1.2. </w:t>
-      </w:r>
-      <w:r>
-        <w:rPr>
-          <w:rtl w:val="0"/>
-        </w:rPr>
-        <w:t xml:space="preserve">"</w:t>
+        <w:t xml:space="preserve">" means JetBrains s.r.o. with its registered office at Na Hřebenech II 1718/10, Prague, 14000, Czech Republic, registered with the Commercial Register kept by the Municipal Court of Prague, Section C, file 86211, ID.Nr.: 265 02 275.</w:t>
+      </w:r>
+    </w:p>
+    <w:p>
+      <w:pPr>
+        <w:spacing w:after="200" w:before="240" w:lineRule="auto"/>
+        <w:rPr/>
+      </w:pPr>
+      <w:r>
+        <w:rPr>
+          <w:rtl w:val="0"/>
+        </w:rPr>
+        <w:t xml:space="preserve">1.2. "</w:t>
       </w:r>
       <w:r>
         <w:rPr>
@@ -179,13 +169,7 @@
         <w:rPr>
           <w:rtl w:val="0"/>
         </w:rPr>
-        <w:t xml:space="preserve">"</w:t>
-      </w:r>
-      <w:r>
-        <w:rPr>
-          <w:rtl w:val="0"/>
-        </w:rPr>
-        <w:t xml:space="preserve"> means the individual or entity which you have registered as a developer on JetBrains Marketplace.</w:t>
+        <w:t xml:space="preserve">" means the individual or entity which you have registered as a developer on JetBrains Marketplace.</w:t>
       </w:r>
     </w:p>
     <w:p>
@@ -343,14 +327,7 @@
           <w:highlight w:val="white"/>
           <w:rtl w:val="0"/>
         </w:rPr>
-        <w:t xml:space="preserve">any subsidiary and/or associated</w:t>
-      </w:r>
-      <w:r>
-        <w:rPr>
-          <w:highlight w:val="white"/>
-          <w:rtl w:val="0"/>
-        </w:rPr>
-        <w:t xml:space="preserve"> companies of JetBrains.</w:t>
+        <w:t xml:space="preserve">any subsidiary and/or associated companies of JetBrains.</w:t>
       </w:r>
     </w:p>
     <w:p>
@@ -402,7 +379,7 @@
         </w:rPr>
         <w:t xml:space="preserve">" means an account that is created by you either (i) at</w:t>
       </w:r>
-      <w:hyperlink r:id="rId7">
+      <w:hyperlink r:id="rId6">
         <w:r>
           <w:rPr>
             <w:rtl w:val="0"/>
@@ -410,7 +387,7 @@
           <w:t xml:space="preserve"> </w:t>
         </w:r>
       </w:hyperlink>
-      <w:hyperlink r:id="rId8">
+      <w:hyperlink r:id="rId7">
         <w:r>
           <w:rPr>
             <w:color w:val="1155cc"/>
@@ -426,7 +403,7 @@
         </w:rPr>
         <w:t xml:space="preserve"> or (ii) at</w:t>
       </w:r>
-      <w:hyperlink r:id="rId9">
+      <w:hyperlink r:id="rId8">
         <w:r>
           <w:rPr>
             <w:rtl w:val="0"/>
@@ -434,7 +411,7 @@
           <w:t xml:space="preserve"> </w:t>
         </w:r>
       </w:hyperlink>
-      <w:hyperlink r:id="rId10">
+      <w:hyperlink r:id="rId9">
         <w:r>
           <w:rPr>
             <w:color w:val="1155cc"/>
@@ -475,7 +452,7 @@
         </w:rPr>
         <w:t xml:space="preserve"> are the Guidelines governing the requirements for Plugins to be made available within JetBrains Marketplace, available</w:t>
       </w:r>
-      <w:hyperlink r:id="rId11">
+      <w:hyperlink r:id="rId10">
         <w:r>
           <w:rPr>
             <w:rtl w:val="0"/>
@@ -483,7 +460,7 @@
           <w:t xml:space="preserve"> </w:t>
         </w:r>
       </w:hyperlink>
-      <w:hyperlink r:id="rId12">
+      <w:hyperlink r:id="rId11">
         <w:r>
           <w:rPr>
             <w:color w:val="1155cc"/>
@@ -574,7 +551,7 @@
         </w:rPr>
         <w:t xml:space="preserve">" means any platform operated by JetBrains or a JetBrains Affiliate on which JetBrains or a JetBrains Affiliate markets Plugins for JetBrains Products, including the website</w:t>
       </w:r>
-      <w:hyperlink r:id="rId13">
+      <w:hyperlink r:id="rId12">
         <w:r>
           <w:rPr>
             <w:rtl w:val="0"/>
@@ -582,7 +559,7 @@
           <w:t xml:space="preserve"> </w:t>
         </w:r>
       </w:hyperlink>
-      <w:hyperlink r:id="rId14">
+      <w:hyperlink r:id="rId13">
         <w:r>
           <w:rPr>
             <w:color w:val="1155cc"/>
@@ -621,18 +598,7 @@
         <w:rPr>
           <w:rtl w:val="0"/>
         </w:rPr>
-        <w:t xml:space="preserve"> means any information relating to an identified or identifiable </w:t>
-      </w:r>
-      <w:r>
-        <w:rPr>
-          <w:rtl w:val="0"/>
-        </w:rPr>
-        <w:t xml:space="preserve">natural person.</w:t>
-      </w:r>
-      <w:r>
-        <w:rPr>
-          <w:rtl w:val="0"/>
-        </w:rPr>
+        <w:t xml:space="preserve"> means any information relating to an identified or identifiable natural person.</w:t>
       </w:r>
     </w:p>
     <w:p>
@@ -788,14 +754,7 @@
           <w:b w:val="1"/>
           <w:rtl w:val="0"/>
         </w:rPr>
-        <w:t xml:space="preserve">Externally</w:t>
-      </w:r>
-      <w:r>
-        <w:rPr>
-          <w:b w:val="1"/>
-          <w:rtl w:val="0"/>
-        </w:rPr>
-        <w:t xml:space="preserve">-Paid Plugin</w:t>
+        <w:t xml:space="preserve">Externally-Paid Plugin</w:t>
       </w:r>
       <w:r>
         <w:rPr>
@@ -896,7 +855,7 @@
         </w:rPr>
         <w:t xml:space="preserve">(iii) specify whether the Plugin should be opted-out from</w:t>
       </w:r>
-      <w:hyperlink r:id="rId15">
+      <w:hyperlink r:id="rId14">
         <w:r>
           <w:rPr>
             <w:rtl w:val="0"/>
@@ -904,7 +863,7 @@
           <w:t xml:space="preserve"> </w:t>
         </w:r>
       </w:hyperlink>
-      <w:hyperlink r:id="rId16">
+      <w:hyperlink r:id="rId15">
         <w:r>
           <w:rPr>
             <w:color w:val="1155cc"/>
@@ -1174,13 +1133,7 @@
         <w:rPr>
           <w:rtl w:val="0"/>
         </w:rPr>
-        <w:t xml:space="preserve">"),</w:t>
-      </w:r>
-      <w:r>
-        <w:rPr>
-          <w:rtl w:val="0"/>
-        </w:rPr>
-        <w:t xml:space="preserve"> at a discount (“</w:t>
+        <w:t xml:space="preserve">"), at a discount (“</w:t>
       </w:r>
       <w:r>
         <w:rPr>
@@ -1193,13 +1146,7 @@
         <w:rPr>
           <w:rtl w:val="0"/>
         </w:rPr>
-        <w:t xml:space="preserve">t”) from the List Price (if it is a Paid Plugin)</w:t>
-      </w:r>
-      <w:r>
-        <w:rPr>
-          <w:rtl w:val="0"/>
-        </w:rPr>
-        <w:t xml:space="preserve"> for the purpose of making Plugin and Follow-on Sales available to </w:t>
+        <w:t xml:space="preserve">t”) from the List Price (if it is a Paid Plugin) for the purpose of making Plugin and Follow-on Sales available to </w:t>
       </w:r>
       <w:r>
         <w:rPr>
@@ -1423,61 +1370,7 @@
         <w:rPr>
           <w:rtl w:val="0"/>
         </w:rPr>
-        <w:t xml:space="preserve">5.4. Subject to the terms of this Agreement, up to thirty (30) days after the end of each calendar month in which any Paid Plugin has been sold, JetBrains will provide you with a report detailing (i) sales of Paid Plugins and (ii) the corresponding Developer Fee. All payments will be made in US dollars, unless otherwise agreed with JetBrains. JetBrains will pay the Developer Fee </w:t>
-      </w:r>
-      <w:r>
-        <w:rPr>
-          <w:rtl w:val="0"/>
-        </w:rPr>
-        <w:t xml:space="preserve">within</w:t>
-      </w:r>
-      <w:r>
-        <w:rPr>
-          <w:rtl w:val="0"/>
-        </w:rPr>
-        <w:t xml:space="preserve"> </w:t>
-      </w:r>
-      <w:r>
-        <w:rPr>
-          <w:rtl w:val="0"/>
-        </w:rPr>
-        <w:t xml:space="preserve">30 days from issuance of the invoice by JetBrains in accordance with clause 7 hereof. You agree to provide JetBrains with details of a valid bank account in your name. JetBrains is entitled to accrue and withhold payments, without interest, until the total amount due to you (net of any tax withholding, as further described below) is at least $200.00. Even if the due amount does not reach $200.00 as of December 31 of each calendar year, JetBrains will pay you the Developer Fee for Plugins sold until that date, and </w:t>
-      </w:r>
-      <w:r>
-        <w:rPr>
-          <w:rtl w:val="0"/>
-        </w:rPr>
-        <w:t xml:space="preserve">such payment shall be made within thirty (30) days of issuance of invoice by JetBrains in accordance with clause 7 hereof.</w:t>
-      </w:r>
-      <w:r>
-        <w:rPr>
-          <w:rtl w:val="0"/>
-        </w:rPr>
-        <w:t xml:space="preserve"> If JetBrains pays you a Developer Fee and later issues a refund or credit to a </w:t>
-      </w:r>
-      <w:r>
-        <w:rPr>
-          <w:rtl w:val="0"/>
-        </w:rPr>
-        <w:t xml:space="preserve">Customer, a JetBrains Reseller, or a third party paying on their behalf for such sale</w:t>
-      </w:r>
-      <w:r>
-        <w:rPr>
-          <w:rtl w:val="0"/>
-        </w:rPr>
-        <w:t xml:space="preserve"> (or receives a chargeback related to the sale), JetBrains may offset the amount of the Developer Fee that JetBrains previously paid to you against a future Developer Fee or other amounts that would otherwise be payable to you under this Agreement, or require you to remit that amount to JetBrains. JetBrains may also withhold and offset sums you owe to JetBrains against amounts that are payable to you. You agree that any fees charged by your bank in connection with wire transfers pursuant to this section are borne solely by you. When this Agreement terminates, JetBrains may withhold all Developer Fees due for a period of sixty (60) days from the date they would otherwise be payable, in order to ensure JetBrains' ability to offset any Customer, JetBrains Reseller, or third party </w:t>
-      </w:r>
-      <w:r>
-        <w:rPr>
-          <w:rtl w:val="0"/>
-        </w:rPr>
-        <w:t xml:space="preserve">paying </w:t>
-      </w:r>
-      <w:r>
-        <w:rPr>
-          <w:rtl w:val="0"/>
-        </w:rPr>
-        <w:t xml:space="preserve">on their behalf refunds or make any other offsets to which JetBrains is entitled. Except for commissions charged by the recipient’s payment system, bank fees associated with payment of the Developer Fee are borne by JetBrains. JetBrains uses conversion rates set by the Czech National Bank for every relevant month.</w:t>
+        <w:t xml:space="preserve">5.4. Subject to the terms of this Agreement, up to thirty (30) days after the end of each calendar month in which any Paid Plugin has been sold, JetBrains will provide you with a report detailing (i) sales of Paid Plugins and (ii) the corresponding Developer Fee. All payments will be made in US dollars or Euros, at JetBrains’ sole discretion, unless otherwise agreed with JetBrains. JetBrains will pay the Developer Fee within 30 days from issuance of the invoice by JetBrains in accordance with clause 7 hereof. You agree to provide JetBrains with details of a valid bank account in your name. JetBrains is entitled to accrue and withhold payments, without interest, until the total amount due to you (net of any tax withholding, as further described below) is at least US $200.00 or EUR 200, depending on the relevant currency. Even if the due amount does not reach US $200.00 or EUR 200, depending on the relevant currency as of December 31 of each calendar year, JetBrains will pay you the Developer Fee for Plugins sold until that date, and such payment shall be made within thirty (30) days of issuance of invoice by JetBrains in accordance with clause 7 hereof. If JetBrains pays you a Developer Fee and later issues a refund or credit to a Customer, a JetBrains Reseller, or a third party paying on their behalf for such sale (or receives a chargeback related to the sale), JetBrains may offset the amount of the Developer Fee that JetBrains previously paid to you against a future Developer Fee or other amounts that would otherwise be payable to you under this Agreement, or require you to remit that amount to JetBrains. JetBrains may also withhold and offset sums you owe to JetBrains against amounts that are payable to you. You agree that any fees charged by your bank in connection with wire transfers pursuant to this section are borne solely by you. When this Agreement terminates, JetBrains may withhold all Developer Fees due for a period of sixty (60) days from the date they would otherwise be payable, in order to ensure JetBrains' ability to offset any Customer, JetBrains Reseller, or third party paying on their behalf refunds or make any other offsets to which JetBrains is entitled. Except for commissions charged by the recipient’s payment system, bank fees associated with payment of the Developer Fee are borne by JetBrains. JetBrains uses conversion rates set by the Czech National Bank for every relevant month.</w:t>
       </w:r>
     </w:p>
     <w:p>
@@ -1525,7 +1418,7 @@
         <w:rPr>
           <w:rtl w:val="0"/>
         </w:rPr>
-        <w:t xml:space="preserve">6.2. The VAT supply date within the year is the last date of each calendar month in which the total amount due is at least $200.00. At year end, the supply date is always December 31 of each year even if the total amount due is below $200.00.</w:t>
+        <w:t xml:space="preserve">6.2. The VAT supply date within the year is the last date of each calendar month in which the total amount due is at least US $200.00 or EUR 200, depending on the relevant currency. At year end, the supply date is always December 31 of each year even if the total amount due is below US $200.00 or EUR 200, depending on the relevant currency.</w:t>
       </w:r>
     </w:p>
     <w:p>
@@ -1563,11 +1456,6 @@
         </w:rPr>
         <w:t xml:space="preserve">7. Self-billing Agreement</w:t>
       </w:r>
-      <w:r>
-        <w:rPr>
-          <w:rtl w:val="0"/>
-        </w:rPr>
-      </w:r>
     </w:p>
     <w:p>
       <w:pPr>
@@ -1629,7 +1517,7 @@
         <w:rPr>
           <w:rtl w:val="0"/>
         </w:rPr>
-        <w:t xml:space="preserve">Invoice sample for companies or entrepreneurs not based in the Czech Republic:</w:t>
+        <w:t xml:space="preserve">Invoice sample for companies or entrepreneurs not based in the Czech Republic (US dollars are listed as an example):</w:t>
       </w:r>
     </w:p>
     <w:p>
@@ -1652,7 +1540,7 @@
                     <pic:cNvPicPr preferRelativeResize="0"/>
                   </pic:nvPicPr>
                   <pic:blipFill>
-                    <a:blip r:embed="rId17"/>
+                    <a:blip r:embed="rId16"/>
                     <a:srcRect b="0" l="0" r="0" t="0"/>
                     <a:stretch>
                       <a:fillRect/>
@@ -1824,7 +1712,7 @@
         </w:rPr>
         <w:t xml:space="preserve">8.4. You will ensure that all Content complies with this Agreement, including JetBrains Marketplace Plugin Approval Guidelines available at</w:t>
       </w:r>
-      <w:hyperlink r:id="rId18">
+      <w:hyperlink r:id="rId17">
         <w:r>
           <w:rPr>
             <w:rtl w:val="0"/>
@@ -1832,7 +1720,7 @@
           <w:t xml:space="preserve"> </w:t>
         </w:r>
       </w:hyperlink>
-      <w:hyperlink r:id="rId19">
+      <w:hyperlink r:id="rId18">
         <w:r>
           <w:rPr>
             <w:color w:val="1155cc"/>
@@ -1848,7 +1736,7 @@
         </w:rPr>
         <w:t xml:space="preserve">, which are hereby incorporated into this Agreement. The Marketplace Plugin Approval Guidelines may include (or reference) terms and conditions for the creation or operation of Plugins, such as policies for development of Plugins for particular JetBrains products, JetBrains SDK usage terms, API call limitations, or other integration requirements. You must comply with all such terms. The express terms and conditions of this Agreement will prevail in the event of any direct conflict with the Marketplace Plugin Approval Guidelines or such included (or referenced) terms, but only with respect to the subject matter of this Agreement. If the Marketplace Plugin Approval Guidelines are updated by JetBrains, you will ensure that all your Content complies with the updated Marketplace Plugin Approval Guidelines within 30 days of their publication at</w:t>
       </w:r>
-      <w:hyperlink r:id="rId20">
+      <w:hyperlink r:id="rId19">
         <w:r>
           <w:rPr>
             <w:rtl w:val="0"/>
@@ -1856,7 +1744,7 @@
           <w:t xml:space="preserve"> </w:t>
         </w:r>
       </w:hyperlink>
-      <w:hyperlink r:id="rId21">
+      <w:hyperlink r:id="rId20">
         <w:r>
           <w:rPr>
             <w:color w:val="1155cc"/>
@@ -2095,19 +1983,7 @@
         <w:rPr>
           <w:rtl w:val="0"/>
         </w:rPr>
-        <w:t xml:space="preserve">to use your Content for testing and evaluation purposes, but only in connection with (i) marketing your Plugin and making it available via JetBrains Marketplace and (ii) exercising and enforcing </w:t>
-      </w:r>
-      <w:r>
-        <w:rPr>
-          <w:rtl w:val="0"/>
-        </w:rPr>
-        <w:t xml:space="preserve">the</w:t>
-      </w:r>
-      <w:r>
-        <w:rPr>
-          <w:rtl w:val="0"/>
-        </w:rPr>
-        <w:t xml:space="preserve"> rights and obligations under this Agreement.</w:t>
+        <w:t xml:space="preserve">to use your Content for testing and evaluation purposes, but only in connection with (i) marketing your Plugin and making it available via JetBrains Marketplace and (ii) exercising and enforcing the rights and obligations under this Agreement.</w:t>
       </w:r>
     </w:p>
     <w:p>
@@ -2451,19 +2327,7 @@
         <w:rPr>
           <w:rtl w:val="0"/>
         </w:rPr>
-        <w:t xml:space="preserve">You will use commercially reasonable efforts to provide web-based and/or email support to Customers for your Paid Plugins during normal business hours at your location. You will provide to JetBrains a current email address to which JetBrains may direct inquiries from users regarding your Paid Plugins. You are solely responsible for providing all support for your Paid Plugins, and for providing users of your Paid Plugins with all the information necessary for their use of your Paid Plugins. At a minimum, you agree to respond within two business days to any support request that JetBrains identifies as critical, and in all other cases within five business days of a request from an end user or JetBrains. Should you </w:t>
-      </w:r>
-      <w:r>
-        <w:rPr>
-          <w:rtl w:val="0"/>
-        </w:rPr>
-        <w:t xml:space="preserve">fail to provide support to the Customers as required by this clause</w:t>
-      </w:r>
-      <w:r>
-        <w:rPr>
-          <w:rtl w:val="0"/>
-        </w:rPr>
-        <w:t xml:space="preserve">, and fail to remedy the situation within a reasonable time to JetBrains’ satisfaction, JetBrains is entitled to terminate this Agreement with immediate effect via notice delivered by email.</w:t>
+        <w:t xml:space="preserve">You will use commercially reasonable efforts to provide web-based and/or email support to Customers for your Paid Plugins during normal business hours at your location. You will provide to JetBrains a current email address to which JetBrains may direct inquiries from users regarding your Paid Plugins. You are solely responsible for providing all support for your Paid Plugins, and for providing users of your Paid Plugins with all the information necessary for their use of your Paid Plugins. At a minimum, you agree to respond within two business days to any support request that JetBrains identifies as critical, and in all other cases within five business days of a request from an end user or JetBrains. Should you fail to provide support to the Customers as required by this clause, and fail to remedy the situation within a reasonable time to JetBrains’ satisfaction, JetBrains is entitled to terminate this Agreement with immediate effect via notice delivered by email.</w:t>
       </w:r>
     </w:p>
     <w:p>
@@ -2596,18 +2460,7 @@
         <w:rPr>
           <w:rtl w:val="0"/>
         </w:rPr>
-        <w:t xml:space="preserve">JetBrains Marketplace allows you to post reviews of Plugins, and post comments on Plugins for JetBrains Products. Any review by you of a Plugin for a JetBrains Product must be made in good faith after reasonable evaluation of the full version of that Plugin. If you post a review of your own Plugin, you must disclose your identity and the fact that the Plugin being reviewed is your own Plugin. If you post a review of a competitor's Plugin for a JetBrains Product, you must disclose your identity and the fact that you publish a competitive Plugin for a JetBrains Product. All reviews or other posts must comply with good manners, and JetBrains (in its sole discretion) may take down reviews or other posts or block reviewers in the event of </w:t>
-      </w:r>
-      <w:r>
-        <w:rPr>
-          <w:rtl w:val="0"/>
-        </w:rPr>
-        <w:t xml:space="preserve">violation of good manners or the obligations arising from this clause 14.</w:t>
-      </w:r>
-      <w:r>
-        <w:rPr>
-          <w:rtl w:val="0"/>
-        </w:rPr>
+        <w:t xml:space="preserve">JetBrains Marketplace allows you to post reviews of Plugins, and post comments on Plugins for JetBrains Products. Any review by you of a Plugin for a JetBrains Product must be made in good faith after reasonable evaluation of the full version of that Plugin. If you post a review of your own Plugin, you must disclose your identity and the fact that the Plugin being reviewed is your own Plugin. If you post a review of a competitor's Plugin for a JetBrains Product, you must disclose your identity and the fact that you publish a competitive Plugin for a JetBrains Product. All reviews or other posts must comply with good manners, and JetBrains (in its sole discretion) may take down reviews or other posts or block reviewers in the event of violation of good manners or the obligations arising from this clause 14.</w:t>
       </w:r>
     </w:p>
     <w:p>
@@ -2771,7 +2624,7 @@
         </w:rPr>
         <w:t xml:space="preserve">16.2. You may object to the processing of your Personal Data for the purposes set out in 16.1.2 to 16.1.5 at any time. Additional information about personal data processing for the above-mentioned purposes, and additional information about your rights, can be found in the Privacy Policy at</w:t>
       </w:r>
-      <w:hyperlink r:id="rId22">
+      <w:hyperlink r:id="rId21">
         <w:r>
           <w:rPr>
             <w:rtl w:val="0"/>
@@ -2779,7 +2632,7 @@
           <w:t xml:space="preserve"> </w:t>
         </w:r>
       </w:hyperlink>
-      <w:hyperlink r:id="rId23">
+      <w:hyperlink r:id="rId22">
         <w:r>
           <w:rPr>
             <w:color w:val="1155cc"/>
@@ -2817,49 +2670,7 @@
         <w:rPr>
           <w:rtl w:val="0"/>
         </w:rPr>
-        <w:t xml:space="preserve">16.4. JetBrains products and services often give you the option to provide feedback, such as suggestions, </w:t>
-      </w:r>
-      <w:commentRangeStart w:id="0"/>
-      <w:commentRangeStart w:id="1"/>
-      <w:commentRangeStart w:id="2"/>
-      <w:commentRangeStart w:id="3"/>
-      <w:commentRangeStart w:id="4"/>
-      <w:commentRangeStart w:id="5"/>
-      <w:r>
-        <w:rPr>
-          <w:rtl w:val="0"/>
-        </w:rPr>
-        <w:t xml:space="preserve">compliments</w:t>
-      </w:r>
-      <w:commentRangeEnd w:id="0"/>
-      <w:r>
-        <w:commentReference w:id="0"/>
-      </w:r>
-      <w:commentRangeEnd w:id="1"/>
-      <w:r>
-        <w:commentReference w:id="1"/>
-      </w:r>
-      <w:commentRangeEnd w:id="2"/>
-      <w:r>
-        <w:commentReference w:id="2"/>
-      </w:r>
-      <w:commentRangeEnd w:id="3"/>
-      <w:r>
-        <w:commentReference w:id="3"/>
-      </w:r>
-      <w:commentRangeEnd w:id="4"/>
-      <w:r>
-        <w:commentReference w:id="4"/>
-      </w:r>
-      <w:commentRangeEnd w:id="5"/>
-      <w:r>
-        <w:commentReference w:id="5"/>
-      </w:r>
-      <w:r>
-        <w:rPr>
-          <w:rtl w:val="0"/>
-        </w:rPr>
-        <w:t xml:space="preserve">, comments or problems encountered. JetBrains invites you to provide such feedback as well as to post comments on JetBrains website, blogs, and discussion forums.</w:t>
+        <w:t xml:space="preserve">16.4. JetBrains products and services often give you the option to provide feedback, such as suggestions, compliments, comments or problems encountered. JetBrains invites you to provide such feedback as well as to post comments on JetBrains website, blogs, and discussion forums.</w:t>
       </w:r>
     </w:p>
     <w:p>
@@ -2886,7 +2697,7 @@
         </w:rPr>
         <w:t xml:space="preserve">- A</w:t>
       </w:r>
-      <w:hyperlink r:id="rId24">
+      <w:hyperlink r:id="rId23">
         <w:r>
           <w:rPr>
             <w:rtl w:val="0"/>
@@ -2894,7 +2705,7 @@
           <w:t xml:space="preserve"> </w:t>
         </w:r>
       </w:hyperlink>
-      <w:hyperlink r:id="rId25">
+      <w:hyperlink r:id="rId24">
         <w:r>
           <w:rPr>
             <w:color w:val="1155cc"/>
@@ -2923,7 +2734,7 @@
         </w:rPr>
         <w:t xml:space="preserve">- A</w:t>
       </w:r>
-      <w:hyperlink r:id="rId26">
+      <w:hyperlink r:id="rId25">
         <w:r>
           <w:rPr>
             <w:rtl w:val="0"/>
@@ -2931,7 +2742,7 @@
           <w:t xml:space="preserve"> </w:t>
         </w:r>
       </w:hyperlink>
-      <w:hyperlink r:id="rId27">
+      <w:hyperlink r:id="rId26">
         <w:r>
           <w:rPr>
             <w:color w:val="1155cc"/>
@@ -2947,7 +2758,7 @@
         </w:rPr>
         <w:t xml:space="preserve"> cloud accounting service and other services as specified here</w:t>
       </w:r>
-      <w:hyperlink r:id="rId28">
+      <w:hyperlink r:id="rId27">
         <w:r>
           <w:rPr>
             <w:rtl w:val="0"/>
@@ -2955,7 +2766,7 @@
           <w:t xml:space="preserve"> </w:t>
         </w:r>
       </w:hyperlink>
-      <w:hyperlink r:id="rId29">
+      <w:hyperlink r:id="rId28">
         <w:r>
           <w:rPr>
             <w:color w:val="0000ff"/>
@@ -3007,19 +2818,7 @@
         <w:rPr>
           <w:rtl w:val="0"/>
         </w:rPr>
-        <w:t xml:space="preserve">16.6. You will </w:t>
-      </w:r>
-      <w:r>
-        <w:rPr>
-          <w:rtl w:val="0"/>
-        </w:rPr>
-        <w:t xml:space="preserve">process </w:t>
-      </w:r>
-      <w:r>
-        <w:rPr>
-          <w:rtl w:val="0"/>
-        </w:rPr>
-        <w:t xml:space="preserve">Customers’ personal data in accordance with applicable laws and, in particular, but not exclusively, comply with information obligations and provisions regarding transfers of personal data to third countries or international organizations and process such personal data in accordance with the principles of data protection. This includes your obligation to notify Customers about the name(s) of your organization or yourself, categories of data processed, purposes of personal data processing, any governing documentation such as your EULA, the conditions for transfer of data to third parties, and the way in which Customers may opt out of or object to processing of their personal data.</w:t>
+        <w:t xml:space="preserve">16.6. You will process Customers’ personal data in accordance with applicable laws and, in particular, but not exclusively, comply with information obligations and provisions regarding transfers of personal data to third countries or international organizations and process such personal data in accordance with the principles of data protection. This includes your obligation to notify Customers about the name(s) of your organization or yourself, categories of data processed, purposes of personal data processing, any governing documentation such as your EULA, the conditions for transfer of data to third parties, and the way in which Customers may opt out of or object to processing of their personal data.</w:t>
       </w:r>
     </w:p>
     <w:p>
@@ -3160,43 +2959,19 @@
         <w:rPr>
           <w:rtl w:val="0"/>
         </w:rPr>
-        <w:t xml:space="preserve">16.8. JetBrains may send </w:t>
-      </w:r>
-      <w:r>
-        <w:rPr>
-          <w:rtl w:val="0"/>
-        </w:rPr>
-        <w:t xml:space="preserve">you</w:t>
-      </w:r>
-      <w:r>
-        <w:rPr>
-          <w:rtl w:val="0"/>
-        </w:rPr>
-        <w:t xml:space="preserve"> notifications concerning JetBrains Marketplace. In addition, JetBrains may send you emails containing certain promotions, offers, and other information relating to JetBrains Marketplace, including offers of Plugins that may be of interest to you. You can opt out from receiving these offerings within the emails or through your JetBrains Marketplace account.</w:t>
-      </w:r>
-    </w:p>
-    <w:p>
-      <w:pPr>
-        <w:spacing w:after="240" w:before="240" w:lineRule="auto"/>
-        <w:rPr/>
-      </w:pPr>
-      <w:r>
-        <w:rPr>
-          <w:rtl w:val="0"/>
-        </w:rPr>
-        <w:t xml:space="preserve">16.9. You acknowledge and understand that owing to the nature of JetBrains Marketplace, your user name and related profile information may be displayed to </w:t>
-      </w:r>
-      <w:r>
-        <w:rPr>
-          <w:rtl w:val="0"/>
-        </w:rPr>
-        <w:t xml:space="preserve">other Developers</w:t>
-      </w:r>
-      <w:r>
-        <w:rPr>
-          <w:rtl w:val="0"/>
-        </w:rPr>
-        <w:t xml:space="preserve"> and Customers within JetBrains Marketplace.</w:t>
+        <w:t xml:space="preserve">16.8. JetBrains may send you notifications concerning JetBrains Marketplace. In addition, JetBrains may send you emails containing certain promotions, offers, and other information relating to JetBrains Marketplace, including offers of Plugins that may be of interest to you. You can opt out from receiving these offerings within the emails or through your JetBrains Marketplace account.</w:t>
+      </w:r>
+    </w:p>
+    <w:p>
+      <w:pPr>
+        <w:spacing w:after="240" w:before="240" w:lineRule="auto"/>
+        <w:rPr/>
+      </w:pPr>
+      <w:r>
+        <w:rPr>
+          <w:rtl w:val="0"/>
+        </w:rPr>
+        <w:t xml:space="preserve">16.9. You acknowledge and understand that owing to the nature of JetBrains Marketplace, your user name and related profile information may be displayed to other Developers and Customers within JetBrains Marketplace.</w:t>
       </w:r>
     </w:p>
     <w:p>
@@ -3330,43 +3105,19 @@
         <w:rPr>
           <w:rtl w:val="0"/>
         </w:rPr>
-        <w:t xml:space="preserve">17.7. In case of any termination of this Agreement specified above, your access to JetBrains Marketplace as a </w:t>
-      </w:r>
-      <w:r>
-        <w:rPr>
-          <w:rtl w:val="0"/>
-        </w:rPr>
-        <w:t xml:space="preserve">Developer</w:t>
-      </w:r>
-      <w:r>
-        <w:rPr>
-          <w:rtl w:val="0"/>
-        </w:rPr>
-        <w:t xml:space="preserve"> shall be terminated also. Any termination of this Agreement will not have any impact on the rights of both parties which have arisen from this Agreement before the termination of this Agreement (including rights to any payments of Developer Fee), or which are supposed to survive such termination.</w:t>
-      </w:r>
-    </w:p>
-    <w:p>
-      <w:pPr>
-        <w:spacing w:after="200" w:before="240" w:lineRule="auto"/>
-        <w:rPr/>
-      </w:pPr>
-      <w:r>
-        <w:rPr>
-          <w:rtl w:val="0"/>
-        </w:rPr>
-        <w:t xml:space="preserve">17.8. After termination, you are not obligated to provide any Updates of your terminated Plugin to JetBrains for distribution under this Agreement thereafter, but JetBrains' post-termination rights in this clause will apply for the latest version of your Plugin that you provided to JetBrains hereunder (and all prior </w:t>
-      </w:r>
-      <w:r>
-        <w:rPr>
-          <w:rtl w:val="0"/>
-        </w:rPr>
-        <w:t xml:space="preserve">version</w:t>
-      </w:r>
-      <w:r>
-        <w:rPr>
-          <w:rtl w:val="0"/>
-        </w:rPr>
-        <w:t xml:space="preserve">s).</w:t>
+        <w:t xml:space="preserve">17.7. In case of any termination of this Agreement specified above, your access to JetBrains Marketplace as a Developer shall be terminated also. Any termination of this Agreement will not have any impact on the rights of both parties which have arisen from this Agreement before the termination of this Agreement (including rights to any payments of Developer Fee), or which are supposed to survive such termination.</w:t>
+      </w:r>
+    </w:p>
+    <w:p>
+      <w:pPr>
+        <w:spacing w:after="200" w:before="240" w:lineRule="auto"/>
+        <w:rPr/>
+      </w:pPr>
+      <w:r>
+        <w:rPr>
+          <w:rtl w:val="0"/>
+        </w:rPr>
+        <w:t xml:space="preserve">17.8. After termination, you are not obligated to provide any Updates of your terminated Plugin to JetBrains for distribution under this Agreement thereafter, but JetBrains' post-termination rights in this clause will apply for the latest version of your Plugin that you provided to JetBrains hereunder (and all prior versions).</w:t>
       </w:r>
     </w:p>
     <w:p>
@@ -3585,19 +3336,7 @@
         <w:rPr>
           <w:rtl w:val="0"/>
         </w:rPr>
-        <w:t xml:space="preserve">You are at least 18 years of age and are able to enter into a legally binding contract. If the </w:t>
-      </w:r>
-      <w:r>
-        <w:rPr>
-          <w:rtl w:val="0"/>
-        </w:rPr>
-        <w:t xml:space="preserve">Developer</w:t>
-      </w:r>
-      <w:r>
-        <w:rPr>
-          <w:rtl w:val="0"/>
-        </w:rPr>
-        <w:t xml:space="preserve"> is a business or other legal entity and not an individual, then you, the individual entering into this Agreement on the Developer's behalf, represent that you have all necessary legal authority to bind the Developer to this Agreement;</w:t>
+        <w:t xml:space="preserve">You are at least 18 years of age and are able to enter into a legally binding contract. If the Developer is a business or other legal entity and not an individual, then you, the individual entering into this Agreement on the Developer's behalf, represent that you have all necessary legal authority to bind the Developer to this Agreement;</w:t>
       </w:r>
     </w:p>
     <w:p>
@@ -3810,19 +3549,7 @@
         <w:rPr>
           <w:rtl w:val="0"/>
         </w:rPr>
-        <w:t xml:space="preserve">18.2. </w:t>
-      </w:r>
-      <w:r>
-        <w:rPr>
-          <w:rtl w:val="0"/>
-        </w:rPr>
-        <w:t xml:space="preserve">You agree that the Developer</w:t>
-      </w:r>
-      <w:r>
-        <w:rPr>
-          <w:rtl w:val="0"/>
-        </w:rPr>
-        <w:t xml:space="preserve"> is solely responsible for (and that JetBrains has no responsibility to the Developer or to any third party for) any breach of the Developer's obligations under this Agreement, any applicable third-party contract or terms of service, or any applicable law or regulation, and for the consequences (including any loss or damage which JetBrains or any third party may suffer) of any such breach.</w:t>
+        <w:t xml:space="preserve">18.2. You agree that the Developer is solely responsible for (and that JetBrains has no responsibility to the Developer or to any third party for) any breach of the Developer's obligations under this Agreement, any applicable third-party contract or terms of service, or any applicable law or regulation, and for the consequences (including any loss or damage which JetBrains or any third party may suffer) of any such breach.</w:t>
       </w:r>
     </w:p>
     <w:p>
@@ -3897,19 +3624,7 @@
         <w:rPr>
           <w:rtl w:val="0"/>
         </w:rPr>
-        <w:t xml:space="preserve">your Content or your use </w:t>
-      </w:r>
-      <w:r>
-        <w:rPr>
-          <w:rtl w:val="0"/>
-        </w:rPr>
-        <w:t xml:space="preserve">of Content</w:t>
-      </w:r>
-      <w:r>
-        <w:rPr>
-          <w:rtl w:val="0"/>
-        </w:rPr>
-        <w:t xml:space="preserve"> (including any claims made by or arising from end users or third parties); or</w:t>
+        <w:t xml:space="preserve">your Content or your use of Content (including any claims made by or arising from end users or third parties); or</w:t>
       </w:r>
     </w:p>
     <w:p>
@@ -4196,7 +3911,7 @@
         <w:ind w:left="540" w:firstLine="0"/>
         <w:rPr/>
       </w:pPr>
-      <w:hyperlink r:id="rId30">
+      <w:hyperlink r:id="rId29">
         <w:r>
           <w:rPr>
             <w:color w:val="0000ff"/>
@@ -4307,21 +4022,7 @@
           <w:szCs w:val="34"/>
           <w:rtl w:val="0"/>
         </w:rPr>
-        <w:t xml:space="preserve">23. </w:t>
-      </w:r>
-      <w:r>
-        <w:rPr>
-          <w:b w:val="1"/>
-          <w:sz w:val="34"/>
-          <w:szCs w:val="34"/>
-          <w:rtl w:val="0"/>
-        </w:rPr>
-        <w:t xml:space="preserve">Marketing</w:t>
-      </w:r>
-      <w:r>
-        <w:rPr>
-          <w:rtl w:val="0"/>
-        </w:rPr>
+        <w:t xml:space="preserve">23. Marketing</w:t>
       </w:r>
     </w:p>
     <w:p>
@@ -4368,19 +4069,7 @@
         <w:rPr>
           <w:rtl w:val="0"/>
         </w:rPr>
-        <w:t xml:space="preserve">This Agreement, including its annexes, such as JetBrains Marketplace Plugin Approval Guidelines, relates to the broader JetBrains Marketplace, which will change over time. JetBrains reserves the right to change this Agreement at any time, in its sole discretion, with such changes to become effective on the date specified in the </w:t>
-      </w:r>
-      <w:r>
-        <w:rPr>
-          <w:rtl w:val="0"/>
-        </w:rPr>
-        <w:t xml:space="preserve">notice</w:t>
-      </w:r>
-      <w:r>
-        <w:rPr>
-          <w:rtl w:val="0"/>
-        </w:rPr>
-        <w:t xml:space="preserve">, which shall be at least one month after the date of the notice. JetBrains will notify you of the changes by posting an updated version of this Agreement online or by emailing you at the email address you have provided. If you do not agree to any of the proposed changes, you may terminate this Agreement prior to the date on which the changes were to take effect by (i) providing a written notice to JetBrains and (ii) terminating this Agreement and withdrawing all of your Plugins from JetBrains Marketplace. If you so terminate the Agreement, the proposed changes will have no effect on you. However, if you do not so terminate the Agreement, then your continued participation on JetBrains Marketplace after the changes to this Agreement take effect will constitute your acceptance of the changes.</w:t>
+        <w:t xml:space="preserve">This Agreement, including its annexes, such as JetBrains Marketplace Plugin Approval Guidelines, relates to the broader JetBrains Marketplace, which will change over time. JetBrains reserves the right to change this Agreement at any time, in its sole discretion, with such changes to become effective on the date specified in the notice, which shall be at least one month after the date of the notice. JetBrains will notify you of the changes by posting an updated version of this Agreement online or by emailing you at the email address you have provided. If you do not agree to any of the proposed changes, you may terminate this Agreement prior to the date on which the changes were to take effect by (i) providing a written notice to JetBrains and (ii) terminating this Agreement and withdrawing all of your Plugins from JetBrains Marketplace. If you so terminate the Agreement, the proposed changes will have no effect on you. However, if you do not so terminate the Agreement, then your continued participation on JetBrains Marketplace after the changes to this Agreement take effect will constitute your acceptance of the changes.</w:t>
       </w:r>
     </w:p>
     <w:p>
@@ -4464,43 +4153,19 @@
         <w:rPr>
           <w:rtl w:val="0"/>
         </w:rPr>
-        <w:t xml:space="preserve">26.2. Nothing in this Agreement constitutes any form of legal partnership between you and JetBrains, nor entitles you to present yourself as a representative of JetBrains or its </w:t>
-      </w:r>
-      <w:r>
-        <w:rPr>
-          <w:rtl w:val="0"/>
-        </w:rPr>
-        <w:t xml:space="preserve">Affiliates</w:t>
-      </w:r>
-      <w:r>
-        <w:rPr>
-          <w:rtl w:val="0"/>
-        </w:rPr>
-        <w:t xml:space="preserve">.</w:t>
-      </w:r>
-    </w:p>
-    <w:p>
-      <w:pPr>
-        <w:spacing w:after="200" w:before="240" w:lineRule="auto"/>
-        <w:rPr/>
-      </w:pPr>
-      <w:r>
-        <w:rPr>
-          <w:rtl w:val="0"/>
-        </w:rPr>
-        <w:t xml:space="preserve">26.3. If any provision of this Agreement is held invalid by a court with jurisdiction over the parties to this Agreement, such provision will</w:t>
-      </w:r>
-      <w:r>
-        <w:rPr>
-          <w:rtl w:val="0"/>
-        </w:rPr>
-        <w:t xml:space="preserve"> be deemed to</w:t>
-      </w:r>
-      <w:r>
-        <w:rPr>
-          <w:rtl w:val="0"/>
-        </w:rPr>
-        <w:t xml:space="preserve"> be restated to reflect as closely as possible the original intentions of the parties in accordance with applicable law, and the remainder of this Agreement will remain in full force and effect.</w:t>
+        <w:t xml:space="preserve">26.2. Nothing in this Agreement constitutes any form of legal partnership between you and JetBrains, nor entitles you to present yourself as a representative of JetBrains or its Affiliates.</w:t>
+      </w:r>
+    </w:p>
+    <w:p>
+      <w:pPr>
+        <w:spacing w:after="200" w:before="240" w:lineRule="auto"/>
+        <w:rPr/>
+      </w:pPr>
+      <w:r>
+        <w:rPr>
+          <w:rtl w:val="0"/>
+        </w:rPr>
+        <w:t xml:space="preserve">26.3. If any provision of this Agreement is held invalid by a court with jurisdiction over the parties to this Agreement, such provision will be deemed to be restated to reflect as closely as possible the original intentions of the parties in accordance with applicable law, and the remainder of this Agreement will remain in full force and effect.</w:t>
       </w:r>
     </w:p>
     <w:p>
@@ -4536,19 +4201,7 @@
         <w:rPr>
           <w:rtl w:val="0"/>
         </w:rPr>
-        <w:t xml:space="preserve">26.6. You agree that JetBrains may identify you as a C</w:t>
-      </w:r>
-      <w:r>
-        <w:rPr>
-          <w:rtl w:val="0"/>
-        </w:rPr>
-        <w:t xml:space="preserve">ustomer</w:t>
-      </w:r>
-      <w:r>
-        <w:rPr>
-          <w:rtl w:val="0"/>
-        </w:rPr>
-        <w:t xml:space="preserve"> and/or Developer using JetBrains Marketplace and may refer to you by name, trade name, and trademark, if applicable. JetBrains may also make reference to your business in JetBrains marketing materials, on JetBrains Websites, and/or in public or legal documents. You hereby grant JetBrains a worldwide, non-exclusive, and royalty-free license to use your name and any of your trade names and trademarks solely pursuant to this clause.</w:t>
+        <w:t xml:space="preserve">26.6. You agree that JetBrains may identify you as a Customer and/or Developer using JetBrains Marketplace and may refer to you by name, trade name, and trademark, if applicable. JetBrains may also make reference to your business in JetBrains marketing materials, on JetBrains Websites, and/or in public or legal documents. You hereby grant JetBrains a worldwide, non-exclusive, and royalty-free license to use your name and any of your trade names and trademarks solely pursuant to this clause.</w:t>
       </w:r>
     </w:p>
     <w:p>
@@ -4651,7 +4304,7 @@
         </w:rPr>
         <w:t xml:space="preserve">Email: </w:t>
       </w:r>
-      <w:hyperlink r:id="rId31">
+      <w:hyperlink r:id="rId30">
         <w:r>
           <w:rPr>
             <w:color w:val="1155cc"/>
@@ -4975,7 +4628,7 @@
         </w:rPr>
         <w:t xml:space="preserve">" means any platform operated by JetBrains or a JetBrains Affiliate on which JetBrains or a JetBrains Affiliate markets Plugins for JetBrains Products, including the website</w:t>
       </w:r>
-      <w:hyperlink r:id="rId32">
+      <w:hyperlink r:id="rId31">
         <w:r>
           <w:rPr>
             <w:rtl w:val="0"/>
@@ -4983,7 +4636,7 @@
           <w:t xml:space="preserve"> </w:t>
         </w:r>
       </w:hyperlink>
-      <w:hyperlink r:id="rId33">
+      <w:hyperlink r:id="rId32">
         <w:r>
           <w:rPr>
             <w:color w:val="1155cc"/>
@@ -5082,43 +4735,7 @@
         <w:rPr>
           <w:rtl w:val="0"/>
         </w:rPr>
-        <w:t xml:space="preserve">" means the following information and materials: (a) JetBrains Marketplace Plugin title,</w:t>
-      </w:r>
-      <w:r>
-        <w:rPr>
-          <w:rtl w:val="0"/>
-        </w:rPr>
-        <w:t xml:space="preserve"> </w:t>
-      </w:r>
-      <w:r>
-        <w:rPr>
-          <w:rtl w:val="0"/>
-        </w:rPr>
-        <w:t xml:space="preserve">tags / category, name(s) of Developer(s), description, icon, initial availability date, logo or banner images, and any other information related to</w:t>
-      </w:r>
-      <w:r>
-        <w:rPr>
-          <w:rtl w:val="0"/>
-        </w:rPr>
-        <w:t xml:space="preserve"> </w:t>
-      </w:r>
-      <w:r>
-        <w:rPr>
-          <w:rtl w:val="0"/>
-        </w:rPr>
-        <w:t xml:space="preserve">Plugin; (b) the metadata, graphics, artwork, images, trademarks, trade names, logos and other descriptive or identifying information and materials associated with </w:t>
-      </w:r>
-      <w:r>
-        <w:rPr>
-          <w:rtl w:val="0"/>
-        </w:rPr>
-        <w:t xml:space="preserve">Developer or appears in connection with Plugin</w:t>
-      </w:r>
-      <w:r>
-        <w:rPr>
-          <w:rtl w:val="0"/>
-        </w:rPr>
-        <w:t xml:space="preserve">; and (c) in the case of a cloud-hosted Plugin, an XML/JSON descriptor of Plugin.</w:t>
+        <w:t xml:space="preserve">" means the following information and materials: (a) JetBrains Marketplace Plugin title, tags / category, name(s) of Developer(s), description, icon, initial availability date, logo or banner images, and any other information related to Plugin; (b) the metadata, graphics, artwork, images, trademarks, trade names, logos and other descriptive or identifying information and materials associated with Developer or appears in connection with Plugin; and (c) in the case of a cloud-hosted Plugin, an XML/JSON descriptor of Plugin.</w:t>
       </w:r>
     </w:p>
     <w:p>
@@ -5335,366 +4952,23 @@
         </w:rPr>
       </w:r>
     </w:p>
+    <w:p>
+      <w:pPr>
+        <w:rPr/>
+      </w:pPr>
+      <w:r>
+        <w:rPr>
+          <w:rtl w:val="0"/>
+        </w:rPr>
+      </w:r>
+    </w:p>
     <w:sectPr>
-      <w:pgSz w:h="15840" w:w="12240"/>
+      <w:pgSz w:h="15840" w:w="12240" w:orient="portrait"/>
       <w:pgMar w:bottom="1440" w:top="1440" w:left="1440" w:right="1440" w:header="720" w:footer="720"/>
       <w:pgNumType w:start="1"/>
     </w:sectPr>
   </w:body>
 </w:document>
-</file>
-
-<file path=word/comments.xml><?xml version="1.0" encoding="utf-8"?>
-<w:comments xmlns:mc="http://schemas.openxmlformats.org/markup-compatibility/2006" xmlns:o="urn:schemas-microsoft-com:office:office" xmlns:r="http://schemas.openxmlformats.org/officeDocument/2006/relationships" xmlns:m="http://schemas.openxmlformats.org/officeDocument/2006/math" xmlns:v="urn:schemas-microsoft-com:vml" xmlns:wp="http://schemas.openxmlformats.org/drawingml/2006/wordprocessingDrawing" xmlns:w10="urn:schemas-microsoft-com:office:word" xmlns:w="http://schemas.openxmlformats.org/wordprocessingml/2006/main" xmlns:wne="http://schemas.microsoft.com/office/word/2006/wordml" xmlns:sl="http://schemas.openxmlformats.org/schemaLibrary/2006/main" xmlns:a="http://schemas.openxmlformats.org/drawingml/2006/main" xmlns:pic="http://schemas.openxmlformats.org/drawingml/2006/picture" xmlns:c="http://schemas.openxmlformats.org/drawingml/2006/chart" xmlns:lc="http://schemas.openxmlformats.org/drawingml/2006/lockedCanvas" xmlns:dgm="http://schemas.openxmlformats.org/drawingml/2006/diagram" xmlns:wps="http://schemas.microsoft.com/office/word/2010/wordprocessingShape" xmlns:wpg="http://schemas.microsoft.com/office/word/2010/wordprocessingGroup" xmlns:w14="http://schemas.microsoft.com/office/word/2010/wordml" xmlns:w15="http://schemas.microsoft.com/office/word/2012/wordml">
-  <w:comment w:author="Robert Leitch" w:id="0" w:date="2020-05-28T08:39:53Z">
-    <w:p>
-      <w:pPr>
-        <w:keepNext w:val="0"/>
-        <w:keepLines w:val="0"/>
-        <w:widowControl w:val="0"/>
-        <w:pBdr>
-          <w:top w:space="0" w:sz="0" w:val="nil"/>
-          <w:left w:space="0" w:sz="0" w:val="nil"/>
-          <w:bottom w:space="0" w:sz="0" w:val="nil"/>
-          <w:right w:space="0" w:sz="0" w:val="nil"/>
-          <w:between w:space="0" w:sz="0" w:val="nil"/>
-        </w:pBdr>
-        <w:shd w:fill="auto" w:val="clear"/>
-        <w:spacing w:after="0" w:before="0" w:line="240" w:lineRule="auto"/>
-        <w:ind w:left="0" w:right="0" w:firstLine="0"/>
-        <w:jc w:val="left"/>
-        <w:rPr>
-          <w:rFonts w:ascii="Arial" w:cs="Arial" w:eastAsia="Arial" w:hAnsi="Arial"/>
-          <w:b w:val="0"/>
-          <w:i w:val="0"/>
-          <w:smallCaps w:val="0"/>
-          <w:strike w:val="0"/>
-          <w:color w:val="000000"/>
-          <w:sz w:val="22"/>
-          <w:szCs w:val="22"/>
-          <w:u w:val="none"/>
-          <w:shd w:fill="auto" w:val="clear"/>
-          <w:vertAlign w:val="baseline"/>
-        </w:rPr>
-      </w:pPr>
-      <w:r>
-        <w:rPr>
-          <w:rFonts w:ascii="Arial" w:cs="Arial" w:eastAsia="Arial" w:hAnsi="Arial"/>
-          <w:b w:val="0"/>
-          <w:i w:val="0"/>
-          <w:smallCaps w:val="0"/>
-          <w:strike w:val="0"/>
-          <w:color w:val="000000"/>
-          <w:sz w:val="22"/>
-          <w:szCs w:val="22"/>
-          <w:u w:val="none"/>
-          <w:shd w:fill="auto" w:val="clear"/>
-          <w:vertAlign w:val="baseline"/>
-          <w:rtl w:val="0"/>
-        </w:rPr>
-        <w:t xml:space="preserve">Typo? "comments"?</w:t>
-      </w:r>
-    </w:p>
-  </w:comment>
-  <w:comment w:author="Jan Cichy" w:id="1" w:date="2020-06-03T07:35:29Z">
-    <w:p>
-      <w:pPr>
-        <w:keepNext w:val="0"/>
-        <w:keepLines w:val="0"/>
-        <w:widowControl w:val="0"/>
-        <w:pBdr>
-          <w:top w:space="0" w:sz="0" w:val="nil"/>
-          <w:left w:space="0" w:sz="0" w:val="nil"/>
-          <w:bottom w:space="0" w:sz="0" w:val="nil"/>
-          <w:right w:space="0" w:sz="0" w:val="nil"/>
-          <w:between w:space="0" w:sz="0" w:val="nil"/>
-        </w:pBdr>
-        <w:shd w:fill="auto" w:val="clear"/>
-        <w:spacing w:after="0" w:before="0" w:line="240" w:lineRule="auto"/>
-        <w:ind w:left="0" w:right="0" w:firstLine="0"/>
-        <w:jc w:val="left"/>
-        <w:rPr>
-          <w:rFonts w:ascii="Arial" w:cs="Arial" w:eastAsia="Arial" w:hAnsi="Arial"/>
-          <w:b w:val="0"/>
-          <w:i w:val="0"/>
-          <w:smallCaps w:val="0"/>
-          <w:strike w:val="0"/>
-          <w:color w:val="000000"/>
-          <w:sz w:val="22"/>
-          <w:szCs w:val="22"/>
-          <w:u w:val="none"/>
-          <w:shd w:fill="auto" w:val="clear"/>
-          <w:vertAlign w:val="baseline"/>
-        </w:rPr>
-      </w:pPr>
-      <w:r>
-        <w:rPr>
-          <w:rFonts w:ascii="Arial" w:cs="Arial" w:eastAsia="Arial" w:hAnsi="Arial"/>
-          <w:b w:val="0"/>
-          <w:i w:val="0"/>
-          <w:smallCaps w:val="0"/>
-          <w:strike w:val="0"/>
-          <w:color w:val="000000"/>
-          <w:sz w:val="22"/>
-          <w:szCs w:val="22"/>
-          <w:u w:val="none"/>
-          <w:shd w:fill="auto" w:val="clear"/>
-          <w:vertAlign w:val="baseline"/>
-          <w:rtl w:val="0"/>
-        </w:rPr>
-        <w:t xml:space="preserve">I think its intentional but comments are also good :)</w:t>
-      </w:r>
-    </w:p>
-  </w:comment>
-  <w:comment w:author="Mikhail Vink" w:id="2" w:date="2020-06-04T11:25:04Z">
-    <w:p>
-      <w:pPr>
-        <w:keepNext w:val="0"/>
-        <w:keepLines w:val="0"/>
-        <w:widowControl w:val="0"/>
-        <w:pBdr>
-          <w:top w:space="0" w:sz="0" w:val="nil"/>
-          <w:left w:space="0" w:sz="0" w:val="nil"/>
-          <w:bottom w:space="0" w:sz="0" w:val="nil"/>
-          <w:right w:space="0" w:sz="0" w:val="nil"/>
-          <w:between w:space="0" w:sz="0" w:val="nil"/>
-        </w:pBdr>
-        <w:shd w:fill="auto" w:val="clear"/>
-        <w:spacing w:after="0" w:before="0" w:line="240" w:lineRule="auto"/>
-        <w:ind w:left="0" w:right="0" w:firstLine="0"/>
-        <w:jc w:val="left"/>
-        <w:rPr>
-          <w:rFonts w:ascii="Arial" w:cs="Arial" w:eastAsia="Arial" w:hAnsi="Arial"/>
-          <w:b w:val="0"/>
-          <w:i w:val="0"/>
-          <w:smallCaps w:val="0"/>
-          <w:strike w:val="0"/>
-          <w:color w:val="000000"/>
-          <w:sz w:val="22"/>
-          <w:szCs w:val="22"/>
-          <w:u w:val="none"/>
-          <w:shd w:fill="auto" w:val="clear"/>
-          <w:vertAlign w:val="baseline"/>
-        </w:rPr>
-      </w:pPr>
-      <w:r>
-        <w:rPr>
-          <w:rFonts w:ascii="Arial" w:cs="Arial" w:eastAsia="Arial" w:hAnsi="Arial"/>
-          <w:b w:val="0"/>
-          <w:i w:val="0"/>
-          <w:smallCaps w:val="0"/>
-          <w:strike w:val="0"/>
-          <w:color w:val="000000"/>
-          <w:sz w:val="22"/>
-          <w:szCs w:val="22"/>
-          <w:u w:val="none"/>
-          <w:shd w:fill="auto" w:val="clear"/>
-          <w:vertAlign w:val="baseline"/>
-          <w:rtl w:val="0"/>
-        </w:rPr>
-        <w:t xml:space="preserve">_Marked as resolved_</w:t>
-      </w:r>
-    </w:p>
-  </w:comment>
-  <w:comment w:author="Robert Leitch" w:id="3" w:date="2020-06-04T12:25:42Z">
-    <w:p>
-      <w:pPr>
-        <w:keepNext w:val="0"/>
-        <w:keepLines w:val="0"/>
-        <w:widowControl w:val="0"/>
-        <w:pBdr>
-          <w:top w:space="0" w:sz="0" w:val="nil"/>
-          <w:left w:space="0" w:sz="0" w:val="nil"/>
-          <w:bottom w:space="0" w:sz="0" w:val="nil"/>
-          <w:right w:space="0" w:sz="0" w:val="nil"/>
-          <w:between w:space="0" w:sz="0" w:val="nil"/>
-        </w:pBdr>
-        <w:shd w:fill="auto" w:val="clear"/>
-        <w:spacing w:after="0" w:before="0" w:line="240" w:lineRule="auto"/>
-        <w:ind w:left="0" w:right="0" w:firstLine="0"/>
-        <w:jc w:val="left"/>
-        <w:rPr>
-          <w:rFonts w:ascii="Arial" w:cs="Arial" w:eastAsia="Arial" w:hAnsi="Arial"/>
-          <w:b w:val="0"/>
-          <w:i w:val="0"/>
-          <w:smallCaps w:val="0"/>
-          <w:strike w:val="0"/>
-          <w:color w:val="000000"/>
-          <w:sz w:val="22"/>
-          <w:szCs w:val="22"/>
-          <w:u w:val="none"/>
-          <w:shd w:fill="auto" w:val="clear"/>
-          <w:vertAlign w:val="baseline"/>
-        </w:rPr>
-      </w:pPr>
-      <w:r>
-        <w:rPr>
-          <w:rFonts w:ascii="Arial" w:cs="Arial" w:eastAsia="Arial" w:hAnsi="Arial"/>
-          <w:b w:val="0"/>
-          <w:i w:val="0"/>
-          <w:smallCaps w:val="0"/>
-          <w:strike w:val="0"/>
-          <w:color w:val="000000"/>
-          <w:sz w:val="22"/>
-          <w:szCs w:val="22"/>
-          <w:u w:val="none"/>
-          <w:shd w:fill="auto" w:val="clear"/>
-          <w:vertAlign w:val="baseline"/>
-          <w:rtl w:val="0"/>
-        </w:rPr>
-        <w:t xml:space="preserve">_Re-opened_</w:t>
-      </w:r>
-    </w:p>
-    <w:p>
-      <w:pPr>
-        <w:keepNext w:val="0"/>
-        <w:keepLines w:val="0"/>
-        <w:widowControl w:val="0"/>
-        <w:pBdr>
-          <w:top w:space="0" w:sz="0" w:val="nil"/>
-          <w:left w:space="0" w:sz="0" w:val="nil"/>
-          <w:bottom w:space="0" w:sz="0" w:val="nil"/>
-          <w:right w:space="0" w:sz="0" w:val="nil"/>
-          <w:between w:space="0" w:sz="0" w:val="nil"/>
-        </w:pBdr>
-        <w:shd w:fill="auto" w:val="clear"/>
-        <w:spacing w:after="0" w:before="0" w:line="240" w:lineRule="auto"/>
-        <w:ind w:left="0" w:right="0" w:firstLine="0"/>
-        <w:jc w:val="left"/>
-        <w:rPr>
-          <w:rFonts w:ascii="Arial" w:cs="Arial" w:eastAsia="Arial" w:hAnsi="Arial"/>
-          <w:b w:val="0"/>
-          <w:i w:val="0"/>
-          <w:smallCaps w:val="0"/>
-          <w:strike w:val="0"/>
-          <w:color w:val="000000"/>
-          <w:sz w:val="22"/>
-          <w:szCs w:val="22"/>
-          <w:u w:val="none"/>
-          <w:shd w:fill="auto" w:val="clear"/>
-          <w:vertAlign w:val="baseline"/>
-        </w:rPr>
-      </w:pPr>
-      <w:r>
-        <w:rPr>
-          <w:rFonts w:ascii="Arial" w:cs="Arial" w:eastAsia="Arial" w:hAnsi="Arial"/>
-          <w:b w:val="0"/>
-          <w:i w:val="0"/>
-          <w:smallCaps w:val="0"/>
-          <w:strike w:val="0"/>
-          <w:color w:val="000000"/>
-          <w:sz w:val="22"/>
-          <w:szCs w:val="22"/>
-          <w:u w:val="none"/>
-          <w:shd w:fill="auto" w:val="clear"/>
-          <w:vertAlign w:val="baseline"/>
-          <w:rtl w:val="0"/>
-        </w:rPr>
-        <w:t xml:space="preserve">I would change this to "reviews" then. Otherwise it suggests we let you post compliments, but not criticisms :) Compliments looks wrong to me here.</w:t>
-      </w:r>
-    </w:p>
-  </w:comment>
-  <w:comment w:author="Jan Cichy" w:id="4" w:date="2020-06-04T12:43:48Z">
-    <w:p>
-      <w:pPr>
-        <w:keepNext w:val="0"/>
-        <w:keepLines w:val="0"/>
-        <w:widowControl w:val="0"/>
-        <w:pBdr>
-          <w:top w:space="0" w:sz="0" w:val="nil"/>
-          <w:left w:space="0" w:sz="0" w:val="nil"/>
-          <w:bottom w:space="0" w:sz="0" w:val="nil"/>
-          <w:right w:space="0" w:sz="0" w:val="nil"/>
-          <w:between w:space="0" w:sz="0" w:val="nil"/>
-        </w:pBdr>
-        <w:shd w:fill="auto" w:val="clear"/>
-        <w:spacing w:after="0" w:before="0" w:line="240" w:lineRule="auto"/>
-        <w:ind w:left="0" w:right="0" w:firstLine="0"/>
-        <w:jc w:val="left"/>
-        <w:rPr>
-          <w:rFonts w:ascii="Arial" w:cs="Arial" w:eastAsia="Arial" w:hAnsi="Arial"/>
-          <w:b w:val="0"/>
-          <w:i w:val="0"/>
-          <w:smallCaps w:val="0"/>
-          <w:strike w:val="0"/>
-          <w:color w:val="000000"/>
-          <w:sz w:val="22"/>
-          <w:szCs w:val="22"/>
-          <w:u w:val="none"/>
-          <w:shd w:fill="auto" w:val="clear"/>
-          <w:vertAlign w:val="baseline"/>
-        </w:rPr>
-      </w:pPr>
-      <w:r>
-        <w:rPr>
-          <w:rFonts w:ascii="Arial" w:cs="Arial" w:eastAsia="Arial" w:hAnsi="Arial"/>
-          <w:b w:val="0"/>
-          <w:i w:val="0"/>
-          <w:smallCaps w:val="0"/>
-          <w:strike w:val="0"/>
-          <w:color w:val="000000"/>
-          <w:sz w:val="22"/>
-          <w:szCs w:val="22"/>
-          <w:u w:val="none"/>
-          <w:shd w:fill="auto" w:val="clear"/>
-          <w:vertAlign w:val="baseline"/>
-          <w:rtl w:val="0"/>
-        </w:rPr>
-        <w:t xml:space="preserve">You are still allowed to post comments, which includes criticism in my mind. But Im ok with removing compliments if it makes your native speaking eyes bump.</w:t>
-      </w:r>
-    </w:p>
-  </w:comment>
-  <w:comment w:author="Mikhail Vink" w:id="5" w:date="2020-06-04T13:44:20Z">
-    <w:p>
-      <w:pPr>
-        <w:keepNext w:val="0"/>
-        <w:keepLines w:val="0"/>
-        <w:widowControl w:val="0"/>
-        <w:pBdr>
-          <w:top w:space="0" w:sz="0" w:val="nil"/>
-          <w:left w:space="0" w:sz="0" w:val="nil"/>
-          <w:bottom w:space="0" w:sz="0" w:val="nil"/>
-          <w:right w:space="0" w:sz="0" w:val="nil"/>
-          <w:between w:space="0" w:sz="0" w:val="nil"/>
-        </w:pBdr>
-        <w:shd w:fill="auto" w:val="clear"/>
-        <w:spacing w:after="0" w:before="0" w:line="240" w:lineRule="auto"/>
-        <w:ind w:left="0" w:right="0" w:firstLine="0"/>
-        <w:jc w:val="left"/>
-        <w:rPr>
-          <w:rFonts w:ascii="Arial" w:cs="Arial" w:eastAsia="Arial" w:hAnsi="Arial"/>
-          <w:b w:val="0"/>
-          <w:i w:val="0"/>
-          <w:smallCaps w:val="0"/>
-          <w:strike w:val="0"/>
-          <w:color w:val="000000"/>
-          <w:sz w:val="22"/>
-          <w:szCs w:val="22"/>
-          <w:u w:val="none"/>
-          <w:shd w:fill="auto" w:val="clear"/>
-          <w:vertAlign w:val="baseline"/>
-        </w:rPr>
-      </w:pPr>
-      <w:r>
-        <w:rPr>
-          <w:rFonts w:ascii="Arial" w:cs="Arial" w:eastAsia="Arial" w:hAnsi="Arial"/>
-          <w:b w:val="0"/>
-          <w:i w:val="0"/>
-          <w:smallCaps w:val="0"/>
-          <w:strike w:val="0"/>
-          <w:color w:val="000000"/>
-          <w:sz w:val="22"/>
-          <w:szCs w:val="22"/>
-          <w:u w:val="none"/>
-          <w:shd w:fill="auto" w:val="clear"/>
-          <w:vertAlign w:val="baseline"/>
-          <w:rtl w:val="0"/>
-        </w:rPr>
-        <w:t xml:space="preserve">We'll have to postpone it until the next edition, it seems. The agreement has been published.</w:t>
-      </w:r>
-    </w:p>
-  </w:comment>
-</w:comments>
 </file>
 
 <file path=word/numbering.xml><?xml version="1.0" encoding="utf-8"?>
@@ -5731,6 +5005,7 @@
     <w:pPr>
       <w:keepNext w:val="1"/>
       <w:keepLines w:val="1"/>
+      <w:pageBreakBefore w:val="0"/>
       <w:spacing w:after="120" w:before="400" w:lineRule="auto"/>
     </w:pPr>
     <w:rPr>
@@ -5745,6 +5020,7 @@
     <w:pPr>
       <w:keepNext w:val="1"/>
       <w:keepLines w:val="1"/>
+      <w:pageBreakBefore w:val="0"/>
       <w:spacing w:after="120" w:before="360" w:lineRule="auto"/>
     </w:pPr>
     <w:rPr>
@@ -5760,6 +5036,7 @@
     <w:pPr>
       <w:keepNext w:val="1"/>
       <w:keepLines w:val="1"/>
+      <w:pageBreakBefore w:val="0"/>
       <w:spacing w:after="80" w:before="320" w:lineRule="auto"/>
     </w:pPr>
     <w:rPr>
@@ -5776,6 +5053,7 @@
     <w:pPr>
       <w:keepNext w:val="1"/>
       <w:keepLines w:val="1"/>
+      <w:pageBreakBefore w:val="0"/>
       <w:spacing w:after="80" w:before="280" w:lineRule="auto"/>
     </w:pPr>
     <w:rPr>
@@ -5791,6 +5069,7 @@
     <w:pPr>
       <w:keepNext w:val="1"/>
       <w:keepLines w:val="1"/>
+      <w:pageBreakBefore w:val="0"/>
       <w:spacing w:after="80" w:before="240" w:lineRule="auto"/>
     </w:pPr>
     <w:rPr>
@@ -5806,6 +5085,7 @@
     <w:pPr>
       <w:keepNext w:val="1"/>
       <w:keepLines w:val="1"/>
+      <w:pageBreakBefore w:val="0"/>
       <w:spacing w:after="80" w:before="240" w:lineRule="auto"/>
     </w:pPr>
     <w:rPr>
@@ -5822,6 +5102,7 @@
     <w:pPr>
       <w:keepNext w:val="1"/>
       <w:keepLines w:val="1"/>
+      <w:pageBreakBefore w:val="0"/>
       <w:spacing w:after="60" w:before="0" w:lineRule="auto"/>
     </w:pPr>
     <w:rPr>
@@ -5836,6 +5117,7 @@
     <w:pPr>
       <w:keepNext w:val="1"/>
       <w:keepLines w:val="1"/>
+      <w:pageBreakBefore w:val="0"/>
       <w:spacing w:after="320" w:before="0" w:lineRule="auto"/>
     </w:pPr>
     <w:rPr>

</xml_diff>